<commit_message>
[RIC-260] Agreement administrators copy updates.
</commit_message>
<xml_diff>
--- a/agreement-administrators.docx
+++ b/agreement-administrators.docx
@@ -3,12 +3,10 @@
 <w:document xmlns:wpc="http://schemas.microsoft.com/office/word/2010/wordprocessingCanvas" xmlns:mc="http://schemas.openxmlformats.org/markup-compatibility/2006" xmlns:o="urn:schemas-microsoft-com:office:office" xmlns:r="http://schemas.openxmlformats.org/officeDocument/2006/relationships" xmlns:m="http://schemas.openxmlformats.org/officeDocument/2006/math" xmlns:v="urn:schemas-microsoft-com:vml" xmlns:wp14="http://schemas.microsoft.com/office/word/2010/wordprocessingDrawing" xmlns:wp="http://schemas.openxmlformats.org/drawingml/2006/wordprocessingDrawing" xmlns:w10="urn:schemas-microsoft-com:office:word" xmlns:w="http://schemas.openxmlformats.org/wordprocessingml/2006/main" xmlns:w14="http://schemas.microsoft.com/office/word/2010/wordml" xmlns:wpg="http://schemas.microsoft.com/office/word/2010/wordprocessingGroup" xmlns:wpi="http://schemas.microsoft.com/office/word/2010/wordprocessingInk" xmlns:wne="http://schemas.microsoft.com/office/word/2006/wordml" xmlns:wps="http://schemas.microsoft.com/office/word/2010/wordprocessingShape" mc:Ignorable="w14 wp14">
   <w:background w:color="0C304A"/>
   <w:body>
-    <w:bookmarkStart w:id="0" w:name="_GoBack"/>
-    <w:bookmarkEnd w:id="0"/>
     <w:p>
       <w:pPr>
         <w:shd w:val="clear" w:color="auto" w:fill="0C304A"/>
-        <w:divId w:val="1629239756"/>
+        <w:divId w:val="207572616"/>
         <w:rPr>
           <w:rFonts w:ascii="Helvetica" w:eastAsia="Times New Roman" w:hAnsi="Helvetica" w:cs="Helvetica"/>
           <w:color w:val="FFFFFF"/>
@@ -26,7 +24,7 @@
           <w:rFonts w:ascii="Helvetica" w:eastAsia="Times New Roman" w:hAnsi="Helvetica" w:cs="Helvetica"/>
           <w:color w:val="FFFFFF"/>
         </w:rPr>
-        <w:instrText>HYPERLINK "http://www.research.unimelb.edu.au/index.html" \l "home"</w:instrText>
+        <w:instrText>HYPERLINK "http://research.unimelb.edu.au/index.html" \l "home"</w:instrText>
       </w:r>
       <w:r>
         <w:rPr>
@@ -86,7 +84,7 @@
         <w:shd w:val="clear" w:color="auto" w:fill="0C304A"/>
         <w:spacing w:line="540" w:lineRule="atLeast"/>
         <w:outlineLvl w:val="1"/>
-        <w:divId w:val="1397973143"/>
+        <w:divId w:val="1653606219"/>
         <w:rPr>
           <w:rFonts w:ascii="Helvetica" w:eastAsia="Times New Roman" w:hAnsi="Helvetica" w:cs="Helvetica"/>
           <w:color w:val="000000"/>
@@ -111,7 +109,7 @@
         <w:shd w:val="clear" w:color="auto" w:fill="0C304A"/>
         <w:spacing w:line="360" w:lineRule="atLeast"/>
         <w:outlineLvl w:val="2"/>
-        <w:divId w:val="1960648615"/>
+        <w:divId w:val="1358651962"/>
         <w:rPr>
           <w:rFonts w:ascii="Helvetica" w:eastAsia="Times New Roman" w:hAnsi="Helvetica" w:cs="Helvetica"/>
           <w:b/>
@@ -155,7 +153,7 @@
       </w:tblGrid>
       <w:tr>
         <w:trPr>
-          <w:divId w:val="1960648615"/>
+          <w:divId w:val="1358651962"/>
           <w:tblHeader/>
           <w:tblCellSpacing w:w="15" w:type="dxa"/>
         </w:trPr>
@@ -270,7 +268,7 @@
       </w:tr>
       <w:tr>
         <w:trPr>
-          <w:divId w:val="1960648615"/>
+          <w:divId w:val="1358651962"/>
           <w:tblCellSpacing w:w="15" w:type="dxa"/>
         </w:trPr>
         <w:tc>
@@ -371,7 +369,7 @@
         <w:shd w:val="clear" w:color="auto" w:fill="0C304A"/>
         <w:spacing w:line="360" w:lineRule="atLeast"/>
         <w:outlineLvl w:val="2"/>
-        <w:divId w:val="1960648615"/>
+        <w:divId w:val="1358651962"/>
         <w:rPr>
           <w:rFonts w:ascii="Helvetica" w:eastAsia="Times New Roman" w:hAnsi="Helvetica" w:cs="Helvetica"/>
           <w:b/>
@@ -415,7 +413,7 @@
       </w:tblGrid>
       <w:tr>
         <w:trPr>
-          <w:divId w:val="1960648615"/>
+          <w:divId w:val="1358651962"/>
           <w:tblHeader/>
           <w:tblCellSpacing w:w="15" w:type="dxa"/>
         </w:trPr>
@@ -530,7 +528,7 @@
       </w:tr>
       <w:tr>
         <w:trPr>
-          <w:divId w:val="1960648615"/>
+          <w:divId w:val="1358651962"/>
           <w:tblCellSpacing w:w="15" w:type="dxa"/>
         </w:trPr>
         <w:tc>
@@ -627,7 +625,7 @@
       </w:tr>
       <w:tr>
         <w:trPr>
-          <w:divId w:val="1960648615"/>
+          <w:divId w:val="1358651962"/>
           <w:tblCellSpacing w:w="15" w:type="dxa"/>
         </w:trPr>
         <w:tc>
@@ -724,7 +722,7 @@
       </w:tr>
       <w:tr>
         <w:trPr>
-          <w:divId w:val="1960648615"/>
+          <w:divId w:val="1358651962"/>
           <w:tblCellSpacing w:w="15" w:type="dxa"/>
         </w:trPr>
         <w:tc>
@@ -821,7 +819,7 @@
       </w:tr>
       <w:tr>
         <w:trPr>
-          <w:divId w:val="1960648615"/>
+          <w:divId w:val="1358651962"/>
           <w:tblCellSpacing w:w="15" w:type="dxa"/>
         </w:trPr>
         <w:tc>
@@ -918,7 +916,7 @@
       </w:tr>
       <w:tr>
         <w:trPr>
-          <w:divId w:val="1960648615"/>
+          <w:divId w:val="1358651962"/>
           <w:tblCellSpacing w:w="15" w:type="dxa"/>
         </w:trPr>
         <w:tc>
@@ -1015,7 +1013,7 @@
       </w:tr>
       <w:tr>
         <w:trPr>
-          <w:divId w:val="1960648615"/>
+          <w:divId w:val="1358651962"/>
           <w:tblCellSpacing w:w="15" w:type="dxa"/>
         </w:trPr>
         <w:tc>
@@ -1112,7 +1110,7 @@
       </w:tr>
       <w:tr>
         <w:trPr>
-          <w:divId w:val="1960648615"/>
+          <w:divId w:val="1358651962"/>
           <w:tblCellSpacing w:w="15" w:type="dxa"/>
         </w:trPr>
         <w:tc>
@@ -1209,7 +1207,7 @@
       </w:tr>
       <w:tr>
         <w:trPr>
-          <w:divId w:val="1960648615"/>
+          <w:divId w:val="1358651962"/>
           <w:tblCellSpacing w:w="15" w:type="dxa"/>
         </w:trPr>
         <w:tc>
@@ -1317,7 +1315,7 @@
         <w:shd w:val="clear" w:color="auto" w:fill="0C304A"/>
         <w:spacing w:line="360" w:lineRule="atLeast"/>
         <w:outlineLvl w:val="2"/>
-        <w:divId w:val="1960648615"/>
+        <w:divId w:val="1358651962"/>
         <w:rPr>
           <w:rFonts w:ascii="Helvetica" w:eastAsia="Times New Roman" w:hAnsi="Helvetica" w:cs="Helvetica"/>
           <w:b/>
@@ -1361,7 +1359,7 @@
       </w:tblGrid>
       <w:tr>
         <w:trPr>
-          <w:divId w:val="1960648615"/>
+          <w:divId w:val="1358651962"/>
           <w:tblHeader/>
           <w:tblCellSpacing w:w="15" w:type="dxa"/>
         </w:trPr>
@@ -1476,7 +1474,7 @@
       </w:tr>
       <w:tr>
         <w:trPr>
-          <w:divId w:val="1960648615"/>
+          <w:divId w:val="1358651962"/>
           <w:tblCellSpacing w:w="15" w:type="dxa"/>
         </w:trPr>
         <w:tc>
@@ -1573,7 +1571,7 @@
       </w:tr>
       <w:tr>
         <w:trPr>
-          <w:divId w:val="1960648615"/>
+          <w:divId w:val="1358651962"/>
           <w:tblCellSpacing w:w="15" w:type="dxa"/>
         </w:trPr>
         <w:tc>
@@ -1670,7 +1668,7 @@
       </w:tr>
       <w:tr>
         <w:trPr>
-          <w:divId w:val="1960648615"/>
+          <w:divId w:val="1358651962"/>
           <w:tblCellSpacing w:w="15" w:type="dxa"/>
         </w:trPr>
         <w:tc>
@@ -1767,7 +1765,7 @@
       </w:tr>
       <w:tr>
         <w:trPr>
-          <w:divId w:val="1960648615"/>
+          <w:divId w:val="1358651962"/>
           <w:tblCellSpacing w:w="15" w:type="dxa"/>
         </w:trPr>
         <w:tc>
@@ -1864,7 +1862,7 @@
       </w:tr>
       <w:tr>
         <w:trPr>
-          <w:divId w:val="1960648615"/>
+          <w:divId w:val="1358651962"/>
           <w:tblCellSpacing w:w="15" w:type="dxa"/>
         </w:trPr>
         <w:tc>
@@ -1961,7 +1959,7 @@
       </w:tr>
       <w:tr>
         <w:trPr>
-          <w:divId w:val="1960648615"/>
+          <w:divId w:val="1358651962"/>
           <w:tblCellSpacing w:w="15" w:type="dxa"/>
         </w:trPr>
         <w:tc>
@@ -2058,7 +2056,7 @@
       </w:tr>
       <w:tr>
         <w:trPr>
-          <w:divId w:val="1960648615"/>
+          <w:divId w:val="1358651962"/>
           <w:tblCellSpacing w:w="15" w:type="dxa"/>
         </w:trPr>
         <w:tc>
@@ -2155,7 +2153,7 @@
       </w:tr>
       <w:tr>
         <w:trPr>
-          <w:divId w:val="1960648615"/>
+          <w:divId w:val="1358651962"/>
           <w:tblCellSpacing w:w="15" w:type="dxa"/>
         </w:trPr>
         <w:tc>
@@ -2252,7 +2250,7 @@
       </w:tr>
       <w:tr>
         <w:trPr>
-          <w:divId w:val="1960648615"/>
+          <w:divId w:val="1358651962"/>
           <w:tblCellSpacing w:w="15" w:type="dxa"/>
         </w:trPr>
         <w:tc>
@@ -2353,7 +2351,7 @@
         <w:shd w:val="clear" w:color="auto" w:fill="0C304A"/>
         <w:spacing w:line="360" w:lineRule="atLeast"/>
         <w:outlineLvl w:val="2"/>
-        <w:divId w:val="1960648615"/>
+        <w:divId w:val="1358651962"/>
         <w:rPr>
           <w:rFonts w:ascii="Helvetica" w:eastAsia="Times New Roman" w:hAnsi="Helvetica" w:cs="Helvetica"/>
           <w:b/>
@@ -2397,7 +2395,7 @@
       </w:tblGrid>
       <w:tr>
         <w:trPr>
-          <w:divId w:val="1960648615"/>
+          <w:divId w:val="1358651962"/>
           <w:tblHeader/>
           <w:tblCellSpacing w:w="15" w:type="dxa"/>
         </w:trPr>
@@ -2512,7 +2510,7 @@
       </w:tr>
       <w:tr>
         <w:trPr>
-          <w:divId w:val="1960648615"/>
+          <w:divId w:val="1358651962"/>
           <w:tblCellSpacing w:w="15" w:type="dxa"/>
         </w:trPr>
         <w:tc>
@@ -2609,7 +2607,7 @@
       </w:tr>
       <w:tr>
         <w:trPr>
-          <w:divId w:val="1960648615"/>
+          <w:divId w:val="1358651962"/>
           <w:tblCellSpacing w:w="15" w:type="dxa"/>
         </w:trPr>
         <w:tc>
@@ -2706,7 +2704,7 @@
       </w:tr>
       <w:tr>
         <w:trPr>
-          <w:divId w:val="1960648615"/>
+          <w:divId w:val="1358651962"/>
           <w:tblCellSpacing w:w="15" w:type="dxa"/>
         </w:trPr>
         <w:tc>
@@ -2803,7 +2801,7 @@
       </w:tr>
       <w:tr>
         <w:trPr>
-          <w:divId w:val="1960648615"/>
+          <w:divId w:val="1358651962"/>
           <w:tblCellSpacing w:w="15" w:type="dxa"/>
         </w:trPr>
         <w:tc>
@@ -2907,7 +2905,7 @@
       </w:tr>
       <w:tr>
         <w:trPr>
-          <w:divId w:val="1960648615"/>
+          <w:divId w:val="1358651962"/>
           <w:tblCellSpacing w:w="15" w:type="dxa"/>
         </w:trPr>
         <w:tc>
@@ -3004,7 +3002,7 @@
       </w:tr>
       <w:tr>
         <w:trPr>
-          <w:divId w:val="1960648615"/>
+          <w:divId w:val="1358651962"/>
           <w:tblCellSpacing w:w="15" w:type="dxa"/>
         </w:trPr>
         <w:tc>
@@ -3101,7 +3099,7 @@
       </w:tr>
       <w:tr>
         <w:trPr>
-          <w:divId w:val="1960648615"/>
+          <w:divId w:val="1358651962"/>
           <w:tblCellSpacing w:w="15" w:type="dxa"/>
         </w:trPr>
         <w:tc>
@@ -3205,7 +3203,7 @@
       </w:tr>
       <w:tr>
         <w:trPr>
-          <w:divId w:val="1960648615"/>
+          <w:divId w:val="1358651962"/>
           <w:tblCellSpacing w:w="15" w:type="dxa"/>
         </w:trPr>
         <w:tc>
@@ -3309,7 +3307,7 @@
       </w:tr>
       <w:tr>
         <w:trPr>
-          <w:divId w:val="1960648615"/>
+          <w:divId w:val="1358651962"/>
           <w:tblCellSpacing w:w="15" w:type="dxa"/>
         </w:trPr>
         <w:tc>
@@ -3417,7 +3415,7 @@
         <w:shd w:val="clear" w:color="auto" w:fill="0C304A"/>
         <w:spacing w:line="360" w:lineRule="atLeast"/>
         <w:outlineLvl w:val="2"/>
-        <w:divId w:val="1960648615"/>
+        <w:divId w:val="1358651962"/>
         <w:rPr>
           <w:rFonts w:ascii="Helvetica" w:eastAsia="Times New Roman" w:hAnsi="Helvetica" w:cs="Helvetica"/>
           <w:b/>
@@ -3462,7 +3460,7 @@
       </w:tblGrid>
       <w:tr>
         <w:trPr>
-          <w:divId w:val="1960648615"/>
+          <w:divId w:val="1358651962"/>
           <w:tblHeader/>
           <w:tblCellSpacing w:w="15" w:type="dxa"/>
         </w:trPr>
@@ -3604,7 +3602,7 @@
       </w:tr>
       <w:tr>
         <w:trPr>
-          <w:divId w:val="1960648615"/>
+          <w:divId w:val="1358651962"/>
           <w:tblCellSpacing w:w="15" w:type="dxa"/>
         </w:trPr>
         <w:tc>
@@ -3726,7 +3724,7 @@
       </w:tr>
       <w:tr>
         <w:trPr>
-          <w:divId w:val="1960648615"/>
+          <w:divId w:val="1358651962"/>
           <w:tblCellSpacing w:w="15" w:type="dxa"/>
         </w:trPr>
         <w:tc>
@@ -3769,7 +3767,23 @@
                 <w:rFonts w:ascii="Helvetica" w:eastAsia="Times New Roman" w:hAnsi="Helvetica" w:cs="Helvetica"/>
                 <w:color w:val="000000"/>
               </w:rPr>
-              <w:t>Chemical and Biomolecular Engineering</w:t>
+              <w:t xml:space="preserve">Chemical and </w:t>
+            </w:r>
+            <w:proofErr w:type="spellStart"/>
+            <w:r>
+              <w:rPr>
+                <w:rFonts w:ascii="Helvetica" w:eastAsia="Times New Roman" w:hAnsi="Helvetica" w:cs="Helvetica"/>
+                <w:color w:val="000000"/>
+              </w:rPr>
+              <w:t>Biomolecular</w:t>
+            </w:r>
+            <w:proofErr w:type="spellEnd"/>
+            <w:r>
+              <w:rPr>
+                <w:rFonts w:ascii="Helvetica" w:eastAsia="Times New Roman" w:hAnsi="Helvetica" w:cs="Helvetica"/>
+                <w:color w:val="000000"/>
+              </w:rPr>
+              <w:t xml:space="preserve"> Engineering</w:t>
             </w:r>
           </w:p>
         </w:tc>
@@ -3848,7 +3862,7 @@
       </w:tr>
       <w:tr>
         <w:trPr>
-          <w:divId w:val="1960648615"/>
+          <w:divId w:val="1358651962"/>
           <w:tblCellSpacing w:w="15" w:type="dxa"/>
         </w:trPr>
         <w:tc>
@@ -3970,7 +3984,7 @@
       </w:tr>
       <w:tr>
         <w:trPr>
-          <w:divId w:val="1960648615"/>
+          <w:divId w:val="1358651962"/>
           <w:tblCellSpacing w:w="15" w:type="dxa"/>
         </w:trPr>
         <w:tc>
@@ -4092,7 +4106,7 @@
       </w:tr>
       <w:tr>
         <w:trPr>
-          <w:divId w:val="1960648615"/>
+          <w:divId w:val="1358651962"/>
           <w:tblCellSpacing w:w="15" w:type="dxa"/>
         </w:trPr>
         <w:tc>
@@ -4214,7 +4228,7 @@
       </w:tr>
       <w:tr>
         <w:trPr>
-          <w:divId w:val="1960648615"/>
+          <w:divId w:val="1358651962"/>
           <w:tblCellSpacing w:w="15" w:type="dxa"/>
         </w:trPr>
         <w:tc>
@@ -4340,7 +4354,7 @@
         <w:shd w:val="clear" w:color="auto" w:fill="0C304A"/>
         <w:spacing w:line="360" w:lineRule="atLeast"/>
         <w:outlineLvl w:val="2"/>
-        <w:divId w:val="1960648615"/>
+        <w:divId w:val="1358651962"/>
         <w:rPr>
           <w:rFonts w:ascii="Helvetica" w:eastAsia="Times New Roman" w:hAnsi="Helvetica" w:cs="Helvetica"/>
           <w:b/>
@@ -4384,7 +4398,7 @@
       </w:tblGrid>
       <w:tr>
         <w:trPr>
-          <w:divId w:val="1960648615"/>
+          <w:divId w:val="1358651962"/>
           <w:tblHeader/>
           <w:tblCellSpacing w:w="15" w:type="dxa"/>
         </w:trPr>
@@ -4499,7 +4513,7 @@
       </w:tr>
       <w:tr>
         <w:trPr>
-          <w:divId w:val="1960648615"/>
+          <w:divId w:val="1358651962"/>
           <w:tblCellSpacing w:w="15" w:type="dxa"/>
         </w:trPr>
         <w:tc>
@@ -4600,7 +4614,7 @@
         <w:shd w:val="clear" w:color="auto" w:fill="0C304A"/>
         <w:spacing w:line="360" w:lineRule="atLeast"/>
         <w:outlineLvl w:val="2"/>
-        <w:divId w:val="1960648615"/>
+        <w:divId w:val="1358651962"/>
         <w:rPr>
           <w:rFonts w:ascii="Helvetica" w:eastAsia="Times New Roman" w:hAnsi="Helvetica" w:cs="Helvetica"/>
           <w:b/>
@@ -4637,14 +4651,14 @@
         <w:tblLook w:val="04A0" w:firstRow="1" w:lastRow="0" w:firstColumn="1" w:lastColumn="0" w:noHBand="0" w:noVBand="1"/>
       </w:tblPr>
       <w:tblGrid>
-        <w:gridCol w:w="795"/>
-        <w:gridCol w:w="3391"/>
-        <w:gridCol w:w="2376"/>
-        <w:gridCol w:w="2524"/>
+        <w:gridCol w:w="797"/>
+        <w:gridCol w:w="3401"/>
+        <w:gridCol w:w="2359"/>
+        <w:gridCol w:w="2529"/>
       </w:tblGrid>
       <w:tr>
         <w:trPr>
-          <w:divId w:val="1960648615"/>
+          <w:divId w:val="1358651962"/>
           <w:tblHeader/>
           <w:tblCellSpacing w:w="15" w:type="dxa"/>
         </w:trPr>
@@ -4759,7 +4773,7 @@
       </w:tr>
       <w:tr>
         <w:trPr>
-          <w:divId w:val="1960648615"/>
+          <w:divId w:val="1358651962"/>
           <w:tblCellSpacing w:w="15" w:type="dxa"/>
         </w:trPr>
         <w:tc>
@@ -4856,7 +4870,7 @@
       </w:tr>
       <w:tr>
         <w:trPr>
-          <w:divId w:val="1960648615"/>
+          <w:divId w:val="1358651962"/>
           <w:tblCellSpacing w:w="15" w:type="dxa"/>
         </w:trPr>
         <w:tc>
@@ -4953,7 +4967,7 @@
       </w:tr>
       <w:tr>
         <w:trPr>
-          <w:divId w:val="1960648615"/>
+          <w:divId w:val="1358651962"/>
           <w:tblCellSpacing w:w="15" w:type="dxa"/>
         </w:trPr>
         <w:tc>
@@ -5057,7 +5071,7 @@
       </w:tr>
       <w:tr>
         <w:trPr>
-          <w:divId w:val="1960648615"/>
+          <w:divId w:val="1358651962"/>
           <w:tblCellSpacing w:w="15" w:type="dxa"/>
         </w:trPr>
         <w:tc>
@@ -5183,7 +5197,7 @@
       </w:tr>
       <w:tr>
         <w:trPr>
-          <w:divId w:val="1960648615"/>
+          <w:divId w:val="1358651962"/>
           <w:tblCellSpacing w:w="15" w:type="dxa"/>
         </w:trPr>
         <w:tc>
@@ -5328,7 +5342,7 @@
       </w:tr>
       <w:tr>
         <w:trPr>
-          <w:divId w:val="1960648615"/>
+          <w:divId w:val="1358651962"/>
           <w:tblCellSpacing w:w="15" w:type="dxa"/>
         </w:trPr>
         <w:tc>
@@ -5467,7 +5481,7 @@
       </w:tr>
       <w:tr>
         <w:trPr>
-          <w:divId w:val="1960648615"/>
+          <w:divId w:val="1358651962"/>
           <w:tblCellSpacing w:w="15" w:type="dxa"/>
         </w:trPr>
         <w:tc>
@@ -5593,7 +5607,7 @@
       </w:tr>
       <w:tr>
         <w:trPr>
-          <w:divId w:val="1960648615"/>
+          <w:divId w:val="1358651962"/>
           <w:tblCellSpacing w:w="15" w:type="dxa"/>
         </w:trPr>
         <w:tc>
@@ -5678,19 +5692,28 @@
                 <w:color w:val="000000"/>
               </w:rPr>
             </w:pPr>
-            <w:r>
-              <w:rPr>
-                <w:rFonts w:ascii="Helvetica" w:eastAsia="Times New Roman" w:hAnsi="Helvetica" w:cs="Helvetica"/>
-                <w:color w:val="000000"/>
-              </w:rPr>
-              <w:t>Nossal Institute for Global Health</w:t>
+            <w:proofErr w:type="spellStart"/>
+            <w:r>
+              <w:rPr>
+                <w:rFonts w:ascii="Helvetica" w:eastAsia="Times New Roman" w:hAnsi="Helvetica" w:cs="Helvetica"/>
+                <w:color w:val="000000"/>
+              </w:rPr>
+              <w:t>Nossal</w:t>
+            </w:r>
+            <w:proofErr w:type="spellEnd"/>
+            <w:r>
+              <w:rPr>
+                <w:rFonts w:ascii="Helvetica" w:eastAsia="Times New Roman" w:hAnsi="Helvetica" w:cs="Helvetica"/>
+                <w:color w:val="000000"/>
+              </w:rPr>
+              <w:t xml:space="preserve"> Institute for Global Health</w:t>
             </w:r>
           </w:p>
         </w:tc>
       </w:tr>
       <w:tr>
         <w:trPr>
-          <w:divId w:val="1960648615"/>
+          <w:divId w:val="1358651962"/>
           <w:tblCellSpacing w:w="15" w:type="dxa"/>
         </w:trPr>
         <w:tc>
@@ -5787,7 +5810,7 @@
       </w:tr>
       <w:tr>
         <w:trPr>
-          <w:divId w:val="1960648615"/>
+          <w:divId w:val="1358651962"/>
           <w:tblCellSpacing w:w="15" w:type="dxa"/>
         </w:trPr>
         <w:tc>
@@ -5861,7 +5884,7 @@
                   <w:color w:val="0076DE"/>
                   <w:u w:val="single"/>
                 </w:rPr>
-                <w:t>DUTTA-DOLOI, MONJITA</w:t>
+                <w:t>ZEJNULA, FABIANA</w:t>
               </w:r>
             </w:hyperlink>
           </w:p>
@@ -5891,7 +5914,7 @@
       </w:tr>
       <w:tr>
         <w:trPr>
-          <w:divId w:val="1960648615"/>
+          <w:divId w:val="1358651962"/>
           <w:tblCellSpacing w:w="15" w:type="dxa"/>
         </w:trPr>
         <w:tc>
@@ -5988,7 +6011,7 @@
       </w:tr>
       <w:tr>
         <w:trPr>
-          <w:divId w:val="1960648615"/>
+          <w:divId w:val="1358651962"/>
           <w:tblCellSpacing w:w="15" w:type="dxa"/>
         </w:trPr>
         <w:tc>
@@ -6085,7 +6108,7 @@
       </w:tr>
       <w:tr>
         <w:trPr>
-          <w:divId w:val="1960648615"/>
+          <w:divId w:val="1358651962"/>
           <w:tblCellSpacing w:w="15" w:type="dxa"/>
         </w:trPr>
         <w:tc>
@@ -6182,7 +6205,7 @@
       </w:tr>
       <w:tr>
         <w:trPr>
-          <w:divId w:val="1960648615"/>
+          <w:divId w:val="1358651962"/>
           <w:tblCellSpacing w:w="15" w:type="dxa"/>
         </w:trPr>
         <w:tc>
@@ -6279,7 +6302,7 @@
       </w:tr>
       <w:tr>
         <w:trPr>
-          <w:divId w:val="1960648615"/>
+          <w:divId w:val="1358651962"/>
           <w:tblCellSpacing w:w="15" w:type="dxa"/>
         </w:trPr>
         <w:tc>
@@ -6376,7 +6399,7 @@
       </w:tr>
       <w:tr>
         <w:trPr>
-          <w:divId w:val="1960648615"/>
+          <w:divId w:val="1358651962"/>
           <w:tblCellSpacing w:w="15" w:type="dxa"/>
         </w:trPr>
         <w:tc>
@@ -6473,7 +6496,7 @@
       </w:tr>
       <w:tr>
         <w:trPr>
-          <w:divId w:val="1960648615"/>
+          <w:divId w:val="1358651962"/>
           <w:tblCellSpacing w:w="15" w:type="dxa"/>
         </w:trPr>
         <w:tc>
@@ -6570,7 +6593,7 @@
       </w:tr>
       <w:tr>
         <w:trPr>
-          <w:divId w:val="1960648615"/>
+          <w:divId w:val="1358651962"/>
           <w:tblCellSpacing w:w="15" w:type="dxa"/>
         </w:trPr>
         <w:tc>
@@ -6667,7 +6690,7 @@
       </w:tr>
       <w:tr>
         <w:trPr>
-          <w:divId w:val="1960648615"/>
+          <w:divId w:val="1358651962"/>
           <w:tblCellSpacing w:w="15" w:type="dxa"/>
         </w:trPr>
         <w:tc>
@@ -6730,11 +6753,24 @@
             <w:hyperlink r:id="rId70" w:history="1">
               <w:r>
                 <w:rPr>
+                  <w:rStyle w:val="Hyperlink"/>
                   <w:rFonts w:ascii="Helvetica" w:eastAsia="Times New Roman" w:hAnsi="Helvetica" w:cs="Helvetica"/>
-                  <w:color w:val="0076DE"/>
-                  <w:u w:val="single"/>
                 </w:rPr>
-                <w:t>HOFSTETER, CHRISTINE</w:t>
+                <w:t>DARVY</w:t>
+              </w:r>
+              <w:r>
+                <w:rPr>
+                  <w:rStyle w:val="Hyperlink"/>
+                  <w:rFonts w:ascii="Helvetica" w:eastAsia="Times New Roman" w:hAnsi="Helvetica" w:cs="Helvetica"/>
+                </w:rPr>
+                <w:t>,</w:t>
+              </w:r>
+              <w:r>
+                <w:rPr>
+                  <w:rStyle w:val="Hyperlink"/>
+                  <w:rFonts w:ascii="Helvetica" w:eastAsia="Times New Roman" w:hAnsi="Helvetica" w:cs="Helvetica"/>
+                </w:rPr>
+                <w:t xml:space="preserve"> SAM</w:t>
               </w:r>
             </w:hyperlink>
           </w:p>
@@ -6764,7 +6800,7 @@
       </w:tr>
       <w:tr>
         <w:trPr>
-          <w:divId w:val="1960648615"/>
+          <w:divId w:val="1358651962"/>
           <w:tblCellSpacing w:w="15" w:type="dxa"/>
         </w:trPr>
         <w:tc>
@@ -6827,11 +6863,24 @@
             <w:hyperlink r:id="rId71" w:history="1">
               <w:r>
                 <w:rPr>
+                  <w:rStyle w:val="Hyperlink"/>
                   <w:rFonts w:ascii="Helvetica" w:eastAsia="Times New Roman" w:hAnsi="Helvetica" w:cs="Helvetica"/>
-                  <w:color w:val="0076DE"/>
-                  <w:u w:val="single"/>
                 </w:rPr>
-                <w:t>HOFSTETER, CHRISTINE</w:t>
+                <w:t>DARVY</w:t>
+              </w:r>
+              <w:r>
+                <w:rPr>
+                  <w:rStyle w:val="Hyperlink"/>
+                  <w:rFonts w:ascii="Helvetica" w:eastAsia="Times New Roman" w:hAnsi="Helvetica" w:cs="Helvetica"/>
+                </w:rPr>
+                <w:t>,</w:t>
+              </w:r>
+              <w:r>
+                <w:rPr>
+                  <w:rStyle w:val="Hyperlink"/>
+                  <w:rFonts w:ascii="Helvetica" w:eastAsia="Times New Roman" w:hAnsi="Helvetica" w:cs="Helvetica"/>
+                </w:rPr>
+                <w:t xml:space="preserve"> SAM</w:t>
               </w:r>
             </w:hyperlink>
           </w:p>
@@ -6861,7 +6910,7 @@
       </w:tr>
       <w:tr>
         <w:trPr>
-          <w:divId w:val="1960648615"/>
+          <w:divId w:val="1358651962"/>
           <w:tblCellSpacing w:w="15" w:type="dxa"/>
         </w:trPr>
         <w:tc>
@@ -6924,11 +6973,24 @@
             <w:hyperlink r:id="rId72" w:history="1">
               <w:r>
                 <w:rPr>
+                  <w:rStyle w:val="Hyperlink"/>
                   <w:rFonts w:ascii="Helvetica" w:eastAsia="Times New Roman" w:hAnsi="Helvetica" w:cs="Helvetica"/>
-                  <w:color w:val="0076DE"/>
-                  <w:u w:val="single"/>
                 </w:rPr>
-                <w:t>HOFSTETER, CHRISTINE</w:t>
+                <w:t>DARVY</w:t>
+              </w:r>
+              <w:r>
+                <w:rPr>
+                  <w:rStyle w:val="Hyperlink"/>
+                  <w:rFonts w:ascii="Helvetica" w:eastAsia="Times New Roman" w:hAnsi="Helvetica" w:cs="Helvetica"/>
+                </w:rPr>
+                <w:t>,</w:t>
+              </w:r>
+              <w:r>
+                <w:rPr>
+                  <w:rStyle w:val="Hyperlink"/>
+                  <w:rFonts w:ascii="Helvetica" w:eastAsia="Times New Roman" w:hAnsi="Helvetica" w:cs="Helvetica"/>
+                </w:rPr>
+                <w:t xml:space="preserve"> SAM</w:t>
               </w:r>
             </w:hyperlink>
           </w:p>
@@ -6958,7 +7020,7 @@
       </w:tr>
       <w:tr>
         <w:trPr>
-          <w:divId w:val="1960648615"/>
+          <w:divId w:val="1358651962"/>
           <w:tblCellSpacing w:w="15" w:type="dxa"/>
         </w:trPr>
         <w:tc>
@@ -7055,7 +7117,7 @@
       </w:tr>
       <w:tr>
         <w:trPr>
-          <w:divId w:val="1960648615"/>
+          <w:divId w:val="1358651962"/>
           <w:tblCellSpacing w:w="15" w:type="dxa"/>
         </w:trPr>
         <w:tc>
@@ -7122,7 +7184,7 @@
                   <w:color w:val="0076DE"/>
                   <w:u w:val="single"/>
                 </w:rPr>
-                <w:t>DUTTA-DOLOI, MONJITA</w:t>
+                <w:t>ZEJNULA, FABIANA</w:t>
               </w:r>
             </w:hyperlink>
           </w:p>
@@ -7152,7 +7214,7 @@
       </w:tr>
       <w:tr>
         <w:trPr>
-          <w:divId w:val="1960648615"/>
+          <w:divId w:val="1358651962"/>
           <w:tblCellSpacing w:w="15" w:type="dxa"/>
         </w:trPr>
         <w:tc>
@@ -7219,7 +7281,7 @@
                   <w:color w:val="0076DE"/>
                   <w:u w:val="single"/>
                 </w:rPr>
-                <w:t>DUTTA-DOLOI, MONJITA</w:t>
+                <w:t>ZEJNULA, FABIANA</w:t>
               </w:r>
             </w:hyperlink>
           </w:p>
@@ -7249,7 +7311,7 @@
       </w:tr>
       <w:tr>
         <w:trPr>
-          <w:divId w:val="1960648615"/>
+          <w:divId w:val="1358651962"/>
           <w:tblCellSpacing w:w="15" w:type="dxa"/>
         </w:trPr>
         <w:tc>
@@ -7346,7 +7408,7 @@
       </w:tr>
       <w:tr>
         <w:trPr>
-          <w:divId w:val="1960648615"/>
+          <w:divId w:val="1358651962"/>
           <w:tblCellSpacing w:w="15" w:type="dxa"/>
         </w:trPr>
         <w:tc>
@@ -7443,7 +7505,7 @@
       </w:tr>
       <w:tr>
         <w:trPr>
-          <w:divId w:val="1960648615"/>
+          <w:divId w:val="1358651962"/>
           <w:tblCellSpacing w:w="15" w:type="dxa"/>
         </w:trPr>
         <w:tc>
@@ -7547,7 +7609,7 @@
       </w:tr>
       <w:tr>
         <w:trPr>
-          <w:divId w:val="1960648615"/>
+          <w:divId w:val="1358651962"/>
           <w:tblCellSpacing w:w="15" w:type="dxa"/>
         </w:trPr>
         <w:tc>
@@ -7644,7 +7706,7 @@
       </w:tr>
       <w:tr>
         <w:trPr>
-          <w:divId w:val="1960648615"/>
+          <w:divId w:val="1358651962"/>
           <w:tblCellSpacing w:w="15" w:type="dxa"/>
         </w:trPr>
         <w:tc>
@@ -7741,7 +7803,7 @@
       </w:tr>
       <w:tr>
         <w:trPr>
-          <w:divId w:val="1960648615"/>
+          <w:divId w:val="1358651962"/>
           <w:tblCellSpacing w:w="15" w:type="dxa"/>
         </w:trPr>
         <w:tc>
@@ -7808,7 +7870,7 @@
                   <w:color w:val="0076DE"/>
                   <w:u w:val="single"/>
                 </w:rPr>
-                <w:t>DUTTA-DOLOI, MONJITA</w:t>
+                <w:t>ZEJNULA, FABIANA</w:t>
               </w:r>
             </w:hyperlink>
           </w:p>
@@ -7838,7 +7900,7 @@
       </w:tr>
       <w:tr>
         <w:trPr>
-          <w:divId w:val="1960648615"/>
+          <w:divId w:val="1358651962"/>
           <w:tblCellSpacing w:w="15" w:type="dxa"/>
         </w:trPr>
         <w:tc>
@@ -7935,7 +7997,7 @@
       </w:tr>
       <w:tr>
         <w:trPr>
-          <w:divId w:val="1960648615"/>
+          <w:divId w:val="1358651962"/>
           <w:tblCellSpacing w:w="15" w:type="dxa"/>
         </w:trPr>
         <w:tc>
@@ -8009,7 +8071,7 @@
                   <w:color w:val="0076DE"/>
                   <w:u w:val="single"/>
                 </w:rPr>
-                <w:t>DUTTA-DOLOI, MONJITA</w:t>
+                <w:t>ZEJNULA, FABIANA</w:t>
               </w:r>
             </w:hyperlink>
           </w:p>
@@ -8039,7 +8101,7 @@
       </w:tr>
       <w:tr>
         <w:trPr>
-          <w:divId w:val="1960648615"/>
+          <w:divId w:val="1358651962"/>
           <w:tblCellSpacing w:w="15" w:type="dxa"/>
         </w:trPr>
         <w:tc>
@@ -8136,7 +8198,7 @@
       </w:tr>
       <w:tr>
         <w:trPr>
-          <w:divId w:val="1960648615"/>
+          <w:divId w:val="1358651962"/>
           <w:tblCellSpacing w:w="15" w:type="dxa"/>
         </w:trPr>
         <w:tc>
@@ -8233,7 +8295,7 @@
       </w:tr>
       <w:tr>
         <w:trPr>
-          <w:divId w:val="1960648615"/>
+          <w:divId w:val="1358651962"/>
           <w:tblCellSpacing w:w="15" w:type="dxa"/>
         </w:trPr>
         <w:tc>
@@ -8330,7 +8392,7 @@
       </w:tr>
       <w:tr>
         <w:trPr>
-          <w:divId w:val="1960648615"/>
+          <w:divId w:val="1358651962"/>
           <w:tblCellSpacing w:w="15" w:type="dxa"/>
         </w:trPr>
         <w:tc>
@@ -8427,7 +8489,7 @@
       </w:tr>
       <w:tr>
         <w:trPr>
-          <w:divId w:val="1960648615"/>
+          <w:divId w:val="1358651962"/>
           <w:tblCellSpacing w:w="15" w:type="dxa"/>
         </w:trPr>
         <w:tc>
@@ -8524,7 +8586,7 @@
       </w:tr>
       <w:tr>
         <w:trPr>
-          <w:divId w:val="1960648615"/>
+          <w:divId w:val="1358651962"/>
           <w:tblCellSpacing w:w="15" w:type="dxa"/>
         </w:trPr>
         <w:tc>
@@ -8621,7 +8683,7 @@
       </w:tr>
       <w:tr>
         <w:trPr>
-          <w:divId w:val="1960648615"/>
+          <w:divId w:val="1358651962"/>
           <w:tblCellSpacing w:w="15" w:type="dxa"/>
         </w:trPr>
         <w:tc>
@@ -8715,10 +8777,12 @@
             </w:r>
           </w:p>
         </w:tc>
+        <w:bookmarkStart w:id="0" w:name="_GoBack"/>
+        <w:bookmarkEnd w:id="0"/>
       </w:tr>
       <w:tr>
         <w:trPr>
-          <w:divId w:val="1960648615"/>
+          <w:divId w:val="1358651962"/>
           <w:tblCellSpacing w:w="15" w:type="dxa"/>
         </w:trPr>
         <w:tc>
@@ -8815,7 +8879,7 @@
       </w:tr>
       <w:tr>
         <w:trPr>
-          <w:divId w:val="1960648615"/>
+          <w:divId w:val="1358651962"/>
           <w:tblCellSpacing w:w="15" w:type="dxa"/>
         </w:trPr>
         <w:tc>
@@ -8912,7 +8976,7 @@
       </w:tr>
       <w:tr>
         <w:trPr>
-          <w:divId w:val="1960648615"/>
+          <w:divId w:val="1358651962"/>
           <w:tblCellSpacing w:w="15" w:type="dxa"/>
         </w:trPr>
         <w:tc>
@@ -9009,7 +9073,7 @@
       </w:tr>
       <w:tr>
         <w:trPr>
-          <w:divId w:val="1960648615"/>
+          <w:divId w:val="1358651962"/>
           <w:tblCellSpacing w:w="15" w:type="dxa"/>
         </w:trPr>
         <w:tc>
@@ -9107,7 +9171,7 @@
       </w:tr>
       <w:tr>
         <w:trPr>
-          <w:divId w:val="1960648615"/>
+          <w:divId w:val="1358651962"/>
           <w:tblCellSpacing w:w="15" w:type="dxa"/>
         </w:trPr>
         <w:tc>
@@ -9204,7 +9268,7 @@
       </w:tr>
       <w:tr>
         <w:trPr>
-          <w:divId w:val="1960648615"/>
+          <w:divId w:val="1358651962"/>
           <w:tblCellSpacing w:w="15" w:type="dxa"/>
         </w:trPr>
         <w:tc>
@@ -9247,7 +9311,39 @@
                 <w:rFonts w:ascii="Helvetica" w:eastAsia="Times New Roman" w:hAnsi="Helvetica" w:cs="Helvetica"/>
                 <w:color w:val="000000"/>
               </w:rPr>
-              <w:t>Optometry and Vision Sciences (excl Aust College of Optometry)</w:t>
+              <w:t>Optometry and Vision Sciences (</w:t>
+            </w:r>
+            <w:proofErr w:type="spellStart"/>
+            <w:r>
+              <w:rPr>
+                <w:rFonts w:ascii="Helvetica" w:eastAsia="Times New Roman" w:hAnsi="Helvetica" w:cs="Helvetica"/>
+                <w:color w:val="000000"/>
+              </w:rPr>
+              <w:t>excl</w:t>
+            </w:r>
+            <w:proofErr w:type="spellEnd"/>
+            <w:r>
+              <w:rPr>
+                <w:rFonts w:ascii="Helvetica" w:eastAsia="Times New Roman" w:hAnsi="Helvetica" w:cs="Helvetica"/>
+                <w:color w:val="000000"/>
+              </w:rPr>
+              <w:t xml:space="preserve"> </w:t>
+            </w:r>
+            <w:proofErr w:type="spellStart"/>
+            <w:r>
+              <w:rPr>
+                <w:rFonts w:ascii="Helvetica" w:eastAsia="Times New Roman" w:hAnsi="Helvetica" w:cs="Helvetica"/>
+                <w:color w:val="000000"/>
+              </w:rPr>
+              <w:t>Aust</w:t>
+            </w:r>
+            <w:proofErr w:type="spellEnd"/>
+            <w:r>
+              <w:rPr>
+                <w:rFonts w:ascii="Helvetica" w:eastAsia="Times New Roman" w:hAnsi="Helvetica" w:cs="Helvetica"/>
+                <w:color w:val="000000"/>
+              </w:rPr>
+              <w:t xml:space="preserve"> College of Optometry)</w:t>
             </w:r>
           </w:p>
         </w:tc>
@@ -9301,7 +9397,7 @@
       </w:tr>
       <w:tr>
         <w:trPr>
-          <w:divId w:val="1960648615"/>
+          <w:divId w:val="1358651962"/>
           <w:tblCellSpacing w:w="15" w:type="dxa"/>
         </w:trPr>
         <w:tc>
@@ -9398,7 +9494,7 @@
       </w:tr>
       <w:tr>
         <w:trPr>
-          <w:divId w:val="1960648615"/>
+          <w:divId w:val="1358651962"/>
           <w:tblCellSpacing w:w="15" w:type="dxa"/>
         </w:trPr>
         <w:tc>
@@ -9495,7 +9591,7 @@
       </w:tr>
       <w:tr>
         <w:trPr>
-          <w:divId w:val="1960648615"/>
+          <w:divId w:val="1358651962"/>
           <w:tblCellSpacing w:w="15" w:type="dxa"/>
         </w:trPr>
         <w:tc>
@@ -9592,7 +9688,7 @@
       </w:tr>
       <w:tr>
         <w:trPr>
-          <w:divId w:val="1960648615"/>
+          <w:divId w:val="1358651962"/>
           <w:tblCellSpacing w:w="15" w:type="dxa"/>
         </w:trPr>
         <w:tc>
@@ -9689,7 +9785,7 @@
       </w:tr>
       <w:tr>
         <w:trPr>
-          <w:divId w:val="1960648615"/>
+          <w:divId w:val="1358651962"/>
           <w:tblCellSpacing w:w="15" w:type="dxa"/>
         </w:trPr>
         <w:tc>
@@ -9790,7 +9886,7 @@
         <w:shd w:val="clear" w:color="auto" w:fill="0C304A"/>
         <w:spacing w:line="360" w:lineRule="atLeast"/>
         <w:outlineLvl w:val="2"/>
-        <w:divId w:val="1960648615"/>
+        <w:divId w:val="1358651962"/>
         <w:rPr>
           <w:rFonts w:ascii="Helvetica" w:eastAsia="Times New Roman" w:hAnsi="Helvetica" w:cs="Helvetica"/>
           <w:b/>
@@ -9834,7 +9930,7 @@
       </w:tblGrid>
       <w:tr>
         <w:trPr>
-          <w:divId w:val="1960648615"/>
+          <w:divId w:val="1358651962"/>
           <w:tblHeader/>
           <w:tblCellSpacing w:w="15" w:type="dxa"/>
         </w:trPr>
@@ -9949,7 +10045,7 @@
       </w:tr>
       <w:tr>
         <w:trPr>
-          <w:divId w:val="1960648615"/>
+          <w:divId w:val="1358651962"/>
           <w:tblCellSpacing w:w="15" w:type="dxa"/>
         </w:trPr>
         <w:tc>
@@ -10046,7 +10142,7 @@
       </w:tr>
       <w:tr>
         <w:trPr>
-          <w:divId w:val="1960648615"/>
+          <w:divId w:val="1358651962"/>
           <w:tblCellSpacing w:w="15" w:type="dxa"/>
         </w:trPr>
         <w:tc>
@@ -10143,7 +10239,7 @@
       </w:tr>
       <w:tr>
         <w:trPr>
-          <w:divId w:val="1960648615"/>
+          <w:divId w:val="1358651962"/>
           <w:tblCellSpacing w:w="15" w:type="dxa"/>
         </w:trPr>
         <w:tc>
@@ -10234,7 +10330,7 @@
       </w:tr>
       <w:tr>
         <w:trPr>
-          <w:divId w:val="1960648615"/>
+          <w:divId w:val="1358651962"/>
           <w:tblCellSpacing w:w="15" w:type="dxa"/>
         </w:trPr>
         <w:tc>
@@ -10331,7 +10427,7 @@
       </w:tr>
       <w:tr>
         <w:trPr>
-          <w:divId w:val="1960648615"/>
+          <w:divId w:val="1358651962"/>
           <w:tblCellSpacing w:w="15" w:type="dxa"/>
         </w:trPr>
         <w:tc>
@@ -10428,7 +10524,7 @@
       </w:tr>
       <w:tr>
         <w:trPr>
-          <w:divId w:val="1960648615"/>
+          <w:divId w:val="1358651962"/>
           <w:tblCellSpacing w:w="15" w:type="dxa"/>
         </w:trPr>
         <w:tc>
@@ -10525,7 +10621,7 @@
       </w:tr>
       <w:tr>
         <w:trPr>
-          <w:divId w:val="1960648615"/>
+          <w:divId w:val="1358651962"/>
           <w:tblCellSpacing w:w="15" w:type="dxa"/>
         </w:trPr>
         <w:tc>
@@ -10563,12 +10659,21 @@
                 <w:color w:val="000000"/>
               </w:rPr>
             </w:pPr>
-            <w:r>
-              <w:rPr>
-                <w:rFonts w:ascii="Helvetica" w:eastAsia="Times New Roman" w:hAnsi="Helvetica" w:cs="Helvetica"/>
-                <w:color w:val="000000"/>
-              </w:rPr>
-              <w:t>BioSciences (incl. Biology, Botany, Genetics &amp; Zoology)</w:t>
+            <w:proofErr w:type="spellStart"/>
+            <w:r>
+              <w:rPr>
+                <w:rFonts w:ascii="Helvetica" w:eastAsia="Times New Roman" w:hAnsi="Helvetica" w:cs="Helvetica"/>
+                <w:color w:val="000000"/>
+              </w:rPr>
+              <w:t>BioSciences</w:t>
+            </w:r>
+            <w:proofErr w:type="spellEnd"/>
+            <w:r>
+              <w:rPr>
+                <w:rFonts w:ascii="Helvetica" w:eastAsia="Times New Roman" w:hAnsi="Helvetica" w:cs="Helvetica"/>
+                <w:color w:val="000000"/>
+              </w:rPr>
+              <w:t xml:space="preserve"> (incl. Biology, Botany, Genetics &amp; Zoology)</w:t>
             </w:r>
           </w:p>
         </w:tc>
@@ -10622,7 +10727,7 @@
       </w:tr>
       <w:tr>
         <w:trPr>
-          <w:divId w:val="1960648615"/>
+          <w:divId w:val="1358651962"/>
           <w:tblCellSpacing w:w="15" w:type="dxa"/>
         </w:trPr>
         <w:tc>
@@ -10723,7 +10828,7 @@
         <w:shd w:val="clear" w:color="auto" w:fill="0C304A"/>
         <w:spacing w:line="360" w:lineRule="atLeast"/>
         <w:outlineLvl w:val="2"/>
-        <w:divId w:val="1960648615"/>
+        <w:divId w:val="1358651962"/>
         <w:rPr>
           <w:rFonts w:ascii="Helvetica" w:eastAsia="Times New Roman" w:hAnsi="Helvetica" w:cs="Helvetica"/>
           <w:b/>
@@ -10767,7 +10872,7 @@
       </w:tblGrid>
       <w:tr>
         <w:trPr>
-          <w:divId w:val="1960648615"/>
+          <w:divId w:val="1358651962"/>
           <w:tblHeader/>
           <w:tblCellSpacing w:w="15" w:type="dxa"/>
         </w:trPr>
@@ -10882,7 +10987,7 @@
       </w:tr>
       <w:tr>
         <w:trPr>
-          <w:divId w:val="1960648615"/>
+          <w:divId w:val="1358651962"/>
           <w:tblCellSpacing w:w="15" w:type="dxa"/>
         </w:trPr>
         <w:tc>
@@ -10979,7 +11084,7 @@
       </w:tr>
       <w:tr>
         <w:trPr>
-          <w:divId w:val="1960648615"/>
+          <w:divId w:val="1358651962"/>
           <w:tblCellSpacing w:w="15" w:type="dxa"/>
         </w:trPr>
         <w:tc>
@@ -11080,7 +11185,7 @@
         <w:shd w:val="clear" w:color="auto" w:fill="0C304A"/>
         <w:spacing w:line="360" w:lineRule="atLeast"/>
         <w:outlineLvl w:val="2"/>
-        <w:divId w:val="1960648615"/>
+        <w:divId w:val="1358651962"/>
         <w:rPr>
           <w:rFonts w:ascii="Helvetica" w:eastAsia="Times New Roman" w:hAnsi="Helvetica" w:cs="Helvetica"/>
           <w:b/>
@@ -11124,7 +11229,7 @@
       </w:tblGrid>
       <w:tr>
         <w:trPr>
-          <w:divId w:val="1960648615"/>
+          <w:divId w:val="1358651962"/>
           <w:tblHeader/>
           <w:tblCellSpacing w:w="15" w:type="dxa"/>
         </w:trPr>
@@ -11239,7 +11344,7 @@
       </w:tr>
       <w:tr>
         <w:trPr>
-          <w:divId w:val="1960648615"/>
+          <w:divId w:val="1358651962"/>
           <w:tblCellSpacing w:w="15" w:type="dxa"/>
         </w:trPr>
         <w:tc>
@@ -11336,7 +11441,7 @@
       </w:tr>
       <w:tr>
         <w:trPr>
-          <w:divId w:val="1960648615"/>
+          <w:divId w:val="1358651962"/>
           <w:tblCellSpacing w:w="15" w:type="dxa"/>
         </w:trPr>
         <w:tc>
@@ -11437,7 +11542,7 @@
         <w:shd w:val="clear" w:color="auto" w:fill="0C304A"/>
         <w:spacing w:line="360" w:lineRule="atLeast"/>
         <w:outlineLvl w:val="2"/>
-        <w:divId w:val="1960648615"/>
+        <w:divId w:val="1358651962"/>
         <w:rPr>
           <w:rFonts w:ascii="Helvetica" w:eastAsia="Times New Roman" w:hAnsi="Helvetica" w:cs="Helvetica"/>
           <w:b/>
@@ -11481,7 +11586,7 @@
       </w:tblGrid>
       <w:tr>
         <w:trPr>
-          <w:divId w:val="1960648615"/>
+          <w:divId w:val="1358651962"/>
           <w:tblHeader/>
           <w:tblCellSpacing w:w="15" w:type="dxa"/>
         </w:trPr>
@@ -11596,7 +11701,7 @@
       </w:tr>
       <w:tr>
         <w:trPr>
-          <w:divId w:val="1960648615"/>
+          <w:divId w:val="1358651962"/>
           <w:tblCellSpacing w:w="15" w:type="dxa"/>
         </w:trPr>
         <w:tc>
@@ -11693,7 +11798,7 @@
       </w:tr>
       <w:tr>
         <w:trPr>
-          <w:divId w:val="1960648615"/>
+          <w:divId w:val="1358651962"/>
           <w:tblCellSpacing w:w="15" w:type="dxa"/>
         </w:trPr>
         <w:tc>
@@ -11731,6 +11836,7 @@
                 <w:color w:val="000000"/>
               </w:rPr>
             </w:pPr>
+            <w:proofErr w:type="spellStart"/>
             <w:r>
               <w:rPr>
                 <w:rFonts w:ascii="Helvetica" w:eastAsia="Times New Roman" w:hAnsi="Helvetica" w:cs="Helvetica"/>
@@ -11738,6 +11844,7 @@
               </w:rPr>
               <w:t>Asialink</w:t>
             </w:r>
+            <w:proofErr w:type="spellEnd"/>
           </w:p>
         </w:tc>
         <w:tc>
@@ -11790,7 +11897,7 @@
       </w:tr>
       <w:tr>
         <w:trPr>
-          <w:divId w:val="1960648615"/>
+          <w:divId w:val="1358651962"/>
           <w:tblCellSpacing w:w="15" w:type="dxa"/>
         </w:trPr>
         <w:tc>
@@ -11887,7 +11994,7 @@
       </w:tr>
       <w:tr>
         <w:trPr>
-          <w:divId w:val="1960648615"/>
+          <w:divId w:val="1358651962"/>
           <w:tblCellSpacing w:w="15" w:type="dxa"/>
         </w:trPr>
         <w:tc>
@@ -11991,7 +12098,7 @@
         </w:numPr>
         <w:shd w:val="clear" w:color="auto" w:fill="0C304A"/>
         <w:ind w:left="225"/>
-        <w:divId w:val="1397973143"/>
+        <w:divId w:val="1653606219"/>
         <w:rPr>
           <w:rFonts w:ascii="Helvetica" w:eastAsia="Times New Roman" w:hAnsi="Helvetica" w:cs="Helvetica"/>
           <w:color w:val="000000"/>
@@ -12026,7 +12133,7 @@
         </w:numPr>
         <w:shd w:val="clear" w:color="auto" w:fill="0C304A"/>
         <w:ind w:left="225"/>
-        <w:divId w:val="1397973143"/>
+        <w:divId w:val="1653606219"/>
         <w:rPr>
           <w:rFonts w:ascii="Helvetica" w:eastAsia="Times New Roman" w:hAnsi="Helvetica" w:cs="Helvetica"/>
           <w:color w:val="000000"/>
@@ -12061,7 +12168,7 @@
         </w:numPr>
         <w:shd w:val="clear" w:color="auto" w:fill="0C304A"/>
         <w:ind w:left="225"/>
-        <w:divId w:val="1397973143"/>
+        <w:divId w:val="1653606219"/>
         <w:rPr>
           <w:rFonts w:ascii="Helvetica" w:eastAsia="Times New Roman" w:hAnsi="Helvetica" w:cs="Helvetica"/>
           <w:color w:val="000000"/>
@@ -12093,7 +12200,7 @@
         <w:shd w:val="clear" w:color="auto" w:fill="0C304A"/>
         <w:spacing w:line="360" w:lineRule="atLeast"/>
         <w:outlineLvl w:val="2"/>
-        <w:divId w:val="80569104"/>
+        <w:divId w:val="36929034"/>
         <w:rPr>
           <w:rFonts w:ascii="Helvetica" w:eastAsia="Times New Roman" w:hAnsi="Helvetica" w:cs="Helvetica"/>
           <w:b/>
@@ -12127,7 +12234,7 @@
         </w:numPr>
         <w:shd w:val="clear" w:color="auto" w:fill="0C304A"/>
         <w:ind w:left="225"/>
-        <w:divId w:val="80569104"/>
+        <w:divId w:val="36929034"/>
         <w:rPr>
           <w:rFonts w:ascii="Helvetica" w:eastAsia="Times New Roman" w:hAnsi="Helvetica" w:cs="Helvetica"/>
           <w:color w:val="000000"/>
@@ -12162,7 +12269,7 @@
         </w:numPr>
         <w:shd w:val="clear" w:color="auto" w:fill="0C304A"/>
         <w:ind w:left="225"/>
-        <w:divId w:val="80569104"/>
+        <w:divId w:val="36929034"/>
         <w:rPr>
           <w:rFonts w:ascii="Helvetica" w:eastAsia="Times New Roman" w:hAnsi="Helvetica" w:cs="Helvetica"/>
           <w:color w:val="000000"/>
@@ -12197,7 +12304,7 @@
         </w:numPr>
         <w:shd w:val="clear" w:color="auto" w:fill="0C304A"/>
         <w:ind w:left="225"/>
-        <w:divId w:val="80569104"/>
+        <w:divId w:val="36929034"/>
         <w:rPr>
           <w:rFonts w:ascii="Helvetica" w:eastAsia="Times New Roman" w:hAnsi="Helvetica" w:cs="Helvetica"/>
           <w:color w:val="000000"/>
@@ -12232,7 +12339,7 @@
         </w:numPr>
         <w:shd w:val="clear" w:color="auto" w:fill="0C304A"/>
         <w:ind w:left="225"/>
-        <w:divId w:val="80569104"/>
+        <w:divId w:val="36929034"/>
         <w:rPr>
           <w:rFonts w:ascii="Helvetica" w:eastAsia="Times New Roman" w:hAnsi="Helvetica" w:cs="Helvetica"/>
           <w:color w:val="000000"/>
@@ -12267,7 +12374,7 @@
         </w:numPr>
         <w:shd w:val="clear" w:color="auto" w:fill="0C304A"/>
         <w:ind w:left="450"/>
-        <w:divId w:val="894050747"/>
+        <w:divId w:val="742333794"/>
         <w:rPr>
           <w:rFonts w:ascii="Helvetica" w:eastAsia="Times New Roman" w:hAnsi="Helvetica" w:cs="Helvetica"/>
           <w:color w:val="000000"/>
@@ -12302,7 +12409,7 @@
         </w:numPr>
         <w:shd w:val="clear" w:color="auto" w:fill="0C304A"/>
         <w:ind w:left="450"/>
-        <w:divId w:val="894050747"/>
+        <w:divId w:val="742333794"/>
         <w:rPr>
           <w:rFonts w:ascii="Helvetica" w:eastAsia="Times New Roman" w:hAnsi="Helvetica" w:cs="Helvetica"/>
           <w:color w:val="000000"/>
@@ -12337,7 +12444,7 @@
         </w:numPr>
         <w:shd w:val="clear" w:color="auto" w:fill="0C304A"/>
         <w:ind w:left="450"/>
-        <w:divId w:val="894050747"/>
+        <w:divId w:val="742333794"/>
         <w:rPr>
           <w:rFonts w:ascii="Helvetica" w:eastAsia="Times New Roman" w:hAnsi="Helvetica" w:cs="Helvetica"/>
           <w:color w:val="000000"/>
@@ -12372,7 +12479,7 @@
         </w:numPr>
         <w:shd w:val="clear" w:color="auto" w:fill="0C304A"/>
         <w:ind w:left="225"/>
-        <w:divId w:val="80569104"/>
+        <w:divId w:val="36929034"/>
         <w:rPr>
           <w:rFonts w:ascii="Helvetica" w:eastAsia="Times New Roman" w:hAnsi="Helvetica" w:cs="Helvetica"/>
           <w:color w:val="000000"/>
@@ -12407,7 +12514,7 @@
         </w:numPr>
         <w:shd w:val="clear" w:color="auto" w:fill="0C304A"/>
         <w:ind w:left="450"/>
-        <w:divId w:val="531957914"/>
+        <w:divId w:val="1191992383"/>
         <w:rPr>
           <w:rFonts w:ascii="Helvetica" w:eastAsia="Times New Roman" w:hAnsi="Helvetica" w:cs="Helvetica"/>
           <w:color w:val="000000"/>
@@ -12442,7 +12549,7 @@
         </w:numPr>
         <w:shd w:val="clear" w:color="auto" w:fill="0C304A"/>
         <w:ind w:left="450"/>
-        <w:divId w:val="531957914"/>
+        <w:divId w:val="1191992383"/>
         <w:rPr>
           <w:rFonts w:ascii="Helvetica" w:eastAsia="Times New Roman" w:hAnsi="Helvetica" w:cs="Helvetica"/>
           <w:color w:val="000000"/>
@@ -12477,7 +12584,7 @@
         </w:numPr>
         <w:shd w:val="clear" w:color="auto" w:fill="0C304A"/>
         <w:ind w:left="225"/>
-        <w:divId w:val="80569104"/>
+        <w:divId w:val="36929034"/>
         <w:rPr>
           <w:rFonts w:ascii="Helvetica" w:eastAsia="Times New Roman" w:hAnsi="Helvetica" w:cs="Helvetica"/>
           <w:color w:val="000000"/>
@@ -12517,9 +12624,9 @@
 <file path=word/numbering.xml><?xml version="1.0" encoding="utf-8"?>
 <w:numbering xmlns:wpc="http://schemas.microsoft.com/office/word/2010/wordprocessingCanvas" xmlns:mc="http://schemas.openxmlformats.org/markup-compatibility/2006" xmlns:o="urn:schemas-microsoft-com:office:office" xmlns:r="http://schemas.openxmlformats.org/officeDocument/2006/relationships" xmlns:m="http://schemas.openxmlformats.org/officeDocument/2006/math" xmlns:v="urn:schemas-microsoft-com:vml" xmlns:wp14="http://schemas.microsoft.com/office/word/2010/wordprocessingDrawing" xmlns:wp="http://schemas.openxmlformats.org/drawingml/2006/wordprocessingDrawing" xmlns:w10="urn:schemas-microsoft-com:office:word" xmlns:w="http://schemas.openxmlformats.org/wordprocessingml/2006/main" xmlns:w14="http://schemas.microsoft.com/office/word/2010/wordml" xmlns:wpg="http://schemas.microsoft.com/office/word/2010/wordprocessingGroup" xmlns:wpi="http://schemas.microsoft.com/office/word/2010/wordprocessingInk" xmlns:wne="http://schemas.microsoft.com/office/word/2006/wordml" xmlns:wps="http://schemas.microsoft.com/office/word/2010/wordprocessingShape" mc:Ignorable="w14 wp14">
   <w:abstractNum w:abstractNumId="0">
-    <w:nsid w:val="19B01F13"/>
+    <w:nsid w:val="41CF52E9"/>
     <w:multiLevelType w:val="multilevel"/>
-    <w:tmpl w:val="84E0029C"/>
+    <w:tmpl w:val="F37A21A6"/>
     <w:lvl w:ilvl="0">
       <w:start w:val="1"/>
       <w:numFmt w:val="bullet"/>
@@ -12666,9 +12773,9 @@
     </w:lvl>
   </w:abstractNum>
   <w:abstractNum w:abstractNumId="1">
-    <w:nsid w:val="48F768E4"/>
+    <w:nsid w:val="793D5E97"/>
     <w:multiLevelType w:val="multilevel"/>
-    <w:tmpl w:val="6A62A738"/>
+    <w:tmpl w:val="0B8C5A3A"/>
     <w:lvl w:ilvl="0">
       <w:start w:val="1"/>
       <w:numFmt w:val="bullet"/>
@@ -13129,7 +13236,6 @@
     <w:name w:val="Hyperlink"/>
     <w:basedOn w:val="DefaultParagraphFont"/>
     <w:uiPriority w:val="99"/>
-    <w:semiHidden/>
     <w:unhideWhenUsed/>
     <w:rPr>
       <w:color w:val="0000FF"/>
@@ -15721,7 +15827,6 @@
     <w:name w:val="Hyperlink"/>
     <w:basedOn w:val="DefaultParagraphFont"/>
     <w:uiPriority w:val="99"/>
-    <w:semiHidden/>
     <w:unhideWhenUsed/>
     <w:rPr>
       <w:color w:val="0000FF"/>

</xml_diff>